<commit_message>
unify week 1 folders
</commit_message>
<xml_diff>
--- a/syllabus.docx
+++ b/syllabus.docx
@@ -20,7 +20,127 @@
           <w:rtl/>
           <w:lang w:val="he-IL"/>
         </w:rPr>
-        <w:t>"וּרְחֹבוֹת הָעִיר יִמָּלְאוּ יְלָדִים וִילָדוֹת מְשַׂחֲקִים בִּרְחֹבֹתֶיהָ</w:t>
+        <w:t>"</w:t>
+      </w:r>
+      <w:proofErr w:type="spellStart"/>
+      <w:r>
+        <w:rPr>
+          <w:rFonts w:asciiTheme="minorHAnsi" w:hAnsiTheme="minorHAnsi" w:cstheme="minorHAnsi"/>
+          <w:color w:val="0000CC"/>
+          <w:sz w:val="20"/>
+          <w:szCs w:val="20"/>
+          <w:rtl/>
+          <w:lang w:val="he-IL"/>
+        </w:rPr>
+        <w:t>וּרְחֹבוֹת</w:t>
+      </w:r>
+      <w:proofErr w:type="spellEnd"/>
+      <w:r>
+        <w:rPr>
+          <w:rFonts w:asciiTheme="minorHAnsi" w:hAnsiTheme="minorHAnsi" w:cstheme="minorHAnsi"/>
+          <w:color w:val="0000CC"/>
+          <w:sz w:val="20"/>
+          <w:szCs w:val="20"/>
+          <w:rtl/>
+          <w:lang w:val="he-IL"/>
+        </w:rPr>
+        <w:t xml:space="preserve"> הָעִיר </w:t>
+      </w:r>
+      <w:proofErr w:type="spellStart"/>
+      <w:r>
+        <w:rPr>
+          <w:rFonts w:asciiTheme="minorHAnsi" w:hAnsiTheme="minorHAnsi" w:cstheme="minorHAnsi"/>
+          <w:color w:val="0000CC"/>
+          <w:sz w:val="20"/>
+          <w:szCs w:val="20"/>
+          <w:rtl/>
+          <w:lang w:val="he-IL"/>
+        </w:rPr>
+        <w:t>יִמָּלְאוּ</w:t>
+      </w:r>
+      <w:proofErr w:type="spellEnd"/>
+      <w:r>
+        <w:rPr>
+          <w:rFonts w:asciiTheme="minorHAnsi" w:hAnsiTheme="minorHAnsi" w:cstheme="minorHAnsi"/>
+          <w:color w:val="0000CC"/>
+          <w:sz w:val="20"/>
+          <w:szCs w:val="20"/>
+          <w:rtl/>
+          <w:lang w:val="he-IL"/>
+        </w:rPr>
+        <w:t xml:space="preserve"> יְלָדִים </w:t>
+      </w:r>
+      <w:proofErr w:type="spellStart"/>
+      <w:r>
+        <w:rPr>
+          <w:rFonts w:asciiTheme="minorHAnsi" w:hAnsiTheme="minorHAnsi" w:cstheme="minorHAnsi"/>
+          <w:color w:val="0000CC"/>
+          <w:sz w:val="20"/>
+          <w:szCs w:val="20"/>
+          <w:rtl/>
+          <w:lang w:val="he-IL"/>
+        </w:rPr>
+        <w:t>וִילָדוֹת</w:t>
+      </w:r>
+      <w:proofErr w:type="spellEnd"/>
+      <w:r>
+        <w:rPr>
+          <w:rFonts w:asciiTheme="minorHAnsi" w:hAnsiTheme="minorHAnsi" w:cstheme="minorHAnsi"/>
+          <w:color w:val="0000CC"/>
+          <w:sz w:val="20"/>
+          <w:szCs w:val="20"/>
+          <w:rtl/>
+          <w:lang w:val="he-IL"/>
+        </w:rPr>
+        <w:t xml:space="preserve"> </w:t>
+      </w:r>
+      <w:proofErr w:type="spellStart"/>
+      <w:r>
+        <w:rPr>
+          <w:rFonts w:asciiTheme="minorHAnsi" w:hAnsiTheme="minorHAnsi" w:cstheme="minorHAnsi"/>
+          <w:color w:val="0000CC"/>
+          <w:sz w:val="20"/>
+          <w:szCs w:val="20"/>
+          <w:rtl/>
+          <w:lang w:val="he-IL"/>
+        </w:rPr>
+        <w:t>מְשַׂחֲקִים</w:t>
+      </w:r>
+      <w:proofErr w:type="spellEnd"/>
+      <w:r>
+        <w:rPr>
+          <w:rFonts w:asciiTheme="minorHAnsi" w:hAnsiTheme="minorHAnsi" w:cstheme="minorHAnsi"/>
+          <w:color w:val="0000CC"/>
+          <w:sz w:val="20"/>
+          <w:szCs w:val="20"/>
+          <w:rtl/>
+          <w:lang w:val="he-IL"/>
+        </w:rPr>
+        <w:t xml:space="preserve"> </w:t>
+      </w:r>
+      <w:proofErr w:type="spellStart"/>
+      <w:r>
+        <w:rPr>
+          <w:rFonts w:asciiTheme="minorHAnsi" w:hAnsiTheme="minorHAnsi" w:cstheme="minorHAnsi"/>
+          <w:color w:val="0000CC"/>
+          <w:sz w:val="20"/>
+          <w:szCs w:val="20"/>
+          <w:rtl/>
+          <w:lang w:val="he-IL"/>
+        </w:rPr>
+        <w:t>בִּרְחֹבֹתֶיה</w:t>
+      </w:r>
+      <w:proofErr w:type="spellEnd"/>
+      <w:r>
+        <w:rPr>
+          <w:rFonts w:asciiTheme="minorHAnsi" w:hAnsiTheme="minorHAnsi" w:cstheme="minorHAnsi"/>
+          <w:color w:val="0000CC"/>
+          <w:sz w:val="20"/>
+          <w:szCs w:val="20"/>
+          <w:rtl/>
+          <w:lang w:val="he-IL"/>
+        </w:rPr>
+        <w:t>ָ</w:t>
       </w:r>
       <w:r>
         <w:rPr>
@@ -545,7 +665,23 @@
           <w:rFonts w:ascii="Arial" w:hAnsi="Arial" w:cs="Arial"/>
           <w:rtl/>
         </w:rPr>
-        <w:t xml:space="preserve"> ותיכנון של משחקים בכלל ומשחקי מחשב בפרט: איך ממציאים משחקים מקוריים? איך קובעים את חוקי המשחק? וכו'.</w:t>
+        <w:t xml:space="preserve"> ותיכנון של משחקים בכלל ומשחקי מחשב בפרט: איך ממציאים משחקים מקוריים? איך קובעים את חוקי המשחק? </w:t>
+      </w:r>
+      <w:proofErr w:type="spellStart"/>
+      <w:r>
+        <w:rPr>
+          <w:rFonts w:ascii="Arial" w:hAnsi="Arial" w:cs="Arial"/>
+          <w:rtl/>
+        </w:rPr>
+        <w:t>וכו</w:t>
+      </w:r>
+      <w:proofErr w:type="spellEnd"/>
+      <w:r>
+        <w:rPr>
+          <w:rFonts w:ascii="Arial" w:hAnsi="Arial" w:cs="Arial"/>
+          <w:rtl/>
+        </w:rPr>
+        <w:t>'.</w:t>
       </w:r>
     </w:p>
     <w:p>
@@ -862,7 +998,23 @@
           <w:rFonts w:ascii="Arial" w:hAnsi="Arial" w:cs="Arial"/>
           <w:rtl/>
         </w:rPr>
-        <w:t>, תוכלו להמשיך ולפתח את המשחקון שלכם למשחק באורך מלא, במסגרת פרוייקט שנתי.</w:t>
+        <w:t xml:space="preserve">, תוכלו להמשיך ולפתח את המשחקון שלכם למשחק באורך מלא, במסגרת </w:t>
+      </w:r>
+      <w:proofErr w:type="spellStart"/>
+      <w:r>
+        <w:rPr>
+          <w:rFonts w:ascii="Arial" w:hAnsi="Arial" w:cs="Arial"/>
+          <w:rtl/>
+        </w:rPr>
+        <w:t>פרוייקט</w:t>
+      </w:r>
+      <w:proofErr w:type="spellEnd"/>
+      <w:r>
+        <w:rPr>
+          <w:rFonts w:ascii="Arial" w:hAnsi="Arial" w:cs="Arial"/>
+          <w:rtl/>
+        </w:rPr>
+        <w:t xml:space="preserve"> שנתי.</w:t>
       </w:r>
     </w:p>
     <w:p>
@@ -988,7 +1140,25 @@
           <w:rtl/>
           <w:lang w:eastAsia="en-US"/>
         </w:rPr>
-        <w:t xml:space="preserve"> כמוכן, לצורך המטלות דרוש ידע בפקודות גיט+גיטהאב.</w:t>
+        <w:t xml:space="preserve"> כמוכן, לצורך המטלות דרוש ידע בפקודות </w:t>
+      </w:r>
+      <w:proofErr w:type="spellStart"/>
+      <w:r>
+        <w:rPr>
+          <w:rFonts w:ascii="Arial" w:hAnsi="Arial" w:cs="Arial" w:hint="cs"/>
+          <w:rtl/>
+          <w:lang w:eastAsia="en-US"/>
+        </w:rPr>
+        <w:t>גיט+גיטהאב</w:t>
+      </w:r>
+      <w:proofErr w:type="spellEnd"/>
+      <w:r>
+        <w:rPr>
+          <w:rFonts w:ascii="Arial" w:hAnsi="Arial" w:cs="Arial" w:hint="cs"/>
+          <w:rtl/>
+          <w:lang w:eastAsia="en-US"/>
+        </w:rPr>
+        <w:t>.</w:t>
       </w:r>
     </w:p>
     <w:p>
@@ -1251,7 +1421,25 @@
           <w:rtl/>
           <w:lang w:eastAsia="en-US"/>
         </w:rPr>
-        <w:t xml:space="preserve"> שעות (מיכסה: </w:t>
+        <w:t xml:space="preserve"> שעות (</w:t>
+      </w:r>
+      <w:proofErr w:type="spellStart"/>
+      <w:r>
+        <w:rPr>
+          <w:rFonts w:ascii="Arial" w:hAnsi="Arial" w:cs="Arial"/>
+          <w:rtl/>
+          <w:lang w:eastAsia="en-US"/>
+        </w:rPr>
+        <w:t>מיכסה</w:t>
+      </w:r>
+      <w:proofErr w:type="spellEnd"/>
+      <w:r>
+        <w:rPr>
+          <w:rFonts w:ascii="Arial" w:hAnsi="Arial" w:cs="Arial"/>
+          <w:rtl/>
+          <w:lang w:eastAsia="en-US"/>
+        </w:rPr>
+        <w:t xml:space="preserve">: </w:t>
       </w:r>
       <w:r>
         <w:rPr>
@@ -1468,7 +1656,25 @@
           <w:rtl/>
           <w:lang w:eastAsia="en-US"/>
         </w:rPr>
-        <w:t xml:space="preserve">(מיכסה: </w:t>
+        <w:t>(</w:t>
+      </w:r>
+      <w:proofErr w:type="spellStart"/>
+      <w:r>
+        <w:rPr>
+          <w:rFonts w:ascii="Arial" w:hAnsi="Arial" w:cs="Arial"/>
+          <w:rtl/>
+          <w:lang w:eastAsia="en-US"/>
+        </w:rPr>
+        <w:t>מיכסה</w:t>
+      </w:r>
+      <w:proofErr w:type="spellEnd"/>
+      <w:r>
+        <w:rPr>
+          <w:rFonts w:ascii="Arial" w:hAnsi="Arial" w:cs="Arial"/>
+          <w:rtl/>
+          <w:lang w:eastAsia="en-US"/>
+        </w:rPr>
+        <w:t xml:space="preserve">: </w:t>
       </w:r>
       <w:r>
         <w:rPr>
@@ -2085,14 +2291,78 @@
               <w:spacing w:before="57" w:after="57"/>
               <w:rPr>
                 <w:rFonts w:ascii="Arial" w:hAnsi="Arial" w:cs="Arial"/>
+                <w:rtl/>
               </w:rPr>
             </w:pPr>
             <w:r>
               <w:rPr>
                 <w:rFonts w:ascii="Arial" w:hAnsi="Arial" w:cs="Arial"/>
-                <w:rtl/>
-              </w:rPr>
-              <w:t xml:space="preserve">ניתוח ושינוי משחק קיים </w:t>
+                <w:strike/>
+                <w:rtl/>
+              </w:rPr>
+              <w:t>ניתוח ושינוי משחק קיים</w:t>
+            </w:r>
+            <w:r>
+              <w:rPr>
+                <w:rFonts w:ascii="Arial" w:hAnsi="Arial" w:cs="Arial"/>
+                <w:rtl/>
+              </w:rPr>
+              <w:t xml:space="preserve"> </w:t>
+            </w:r>
+          </w:p>
+          <w:p>
+            <w:pPr>
+              <w:suppressAutoHyphens w:val="0"/>
+              <w:spacing w:before="57" w:after="57"/>
+              <w:rPr>
+                <w:rFonts w:ascii="Arial" w:hAnsi="Arial" w:cs="Arial" w:hint="cs"/>
+                <w:rtl/>
+              </w:rPr>
+            </w:pPr>
+            <w:r>
+              <w:rPr>
+                <w:rFonts w:ascii="Arial" w:hAnsi="Arial" w:cs="Arial" w:hint="cs"/>
+                <w:rtl/>
+              </w:rPr>
+              <w:t xml:space="preserve">לימוד </w:t>
+            </w:r>
+            <w:r>
+              <w:rPr>
+                <w:rFonts w:ascii="Arial" w:hAnsi="Arial" w:cs="Arial"/>
+              </w:rPr>
+              <w:t>C#</w:t>
+            </w:r>
+            <w:r>
+              <w:rPr>
+                <w:rFonts w:ascii="Arial" w:hAnsi="Arial" w:cs="Arial" w:hint="cs"/>
+                <w:rtl/>
+              </w:rPr>
+              <w:t xml:space="preserve"> -</w:t>
+            </w:r>
+            <w:r>
+              <w:rPr>
+                <w:rFonts w:ascii="Arial" w:hAnsi="Arial" w:cs="Arial" w:hint="cs"/>
+                <w:rtl/>
+              </w:rPr>
+              <w:t xml:space="preserve"> </w:t>
+            </w:r>
+            <w:r>
+              <w:rPr>
+                <w:rFonts w:ascii="Arial" w:hAnsi="Arial" w:cs="Arial" w:hint="cs"/>
+                <w:i/>
+                <w:iCs/>
+                <w:rtl/>
+              </w:rPr>
+              <w:t>הגשה אישית</w:t>
+            </w:r>
+            <w:r>
+              <w:rPr>
+                <w:rFonts w:ascii="Arial" w:hAnsi="Arial" w:cs="Arial" w:hint="cs"/>
+                <w:i/>
+                <w:iCs/>
+                <w:rtl/>
+              </w:rPr>
+              <w:t xml:space="preserve"> </w:t>
             </w:r>
             <w:r>
               <w:rPr>
@@ -2100,6 +2370,13 @@
                 <w:rtl/>
               </w:rPr>
               <w:t>(3)</w:t>
+            </w:r>
+            <w:r>
+              <w:rPr>
+                <w:rFonts w:ascii="Arial" w:hAnsi="Arial" w:cs="Arial" w:hint="cs"/>
+                <w:rtl/>
+              </w:rPr>
+              <w:t>.</w:t>
             </w:r>
           </w:p>
         </w:tc>
@@ -3308,14 +3585,7 @@
                 <w:rFonts w:ascii="Arial" w:hAnsi="Arial" w:cs="Arial" w:hint="cs"/>
                 <w:rtl/>
               </w:rPr>
-              <w:t>הקלטת קדימון למשחק שלכם</w:t>
-            </w:r>
-            <w:r>
-              <w:rPr>
-                <w:rFonts w:ascii="Arial" w:hAnsi="Arial" w:cs="Arial" w:hint="cs"/>
-                <w:rtl/>
-              </w:rPr>
-              <w:t xml:space="preserve"> (3)</w:t>
+              <w:t>הקלטת קדימון למשחק שלכם (3)</w:t>
             </w:r>
           </w:p>
         </w:tc>
@@ -3428,7 +3698,7 @@
                 <w:rFonts w:ascii="Arial" w:hAnsi="Arial" w:cs="Arial" w:hint="cs"/>
                 <w:rtl/>
               </w:rPr>
-              <w:t>: בניית המשחק שלכם לנייד + שילוב פירסומות (3).</w:t>
+              <w:t>: בניית המשחק שלכם לנייד + שילוב פרסומות (3).</w:t>
             </w:r>
           </w:p>
         </w:tc>
@@ -3543,7 +3813,15 @@
                 <w:rFonts w:ascii="Arial" w:hAnsi="Arial" w:cs="Arial" w:hint="cs"/>
                 <w:rtl/>
               </w:rPr>
-              <w:t>10 נקודות לכל סטודנט שיבוא ויציג את המשחק שלו, בתנאי שהמשחק תקין ועובד במשך 5 דקות לפחות.</w:t>
+              <w:t xml:space="preserve">10 נקודות לכל סטודנט שיבוא ויציג את המשחק שלו, בתנאי שהמשחק תקין ועובד במשך 5 </w:t>
+            </w:r>
+            <w:r>
+              <w:rPr>
+                <w:rFonts w:ascii="Arial" w:hAnsi="Arial" w:cs="Arial" w:hint="cs"/>
+                <w:rtl/>
+              </w:rPr>
+              <w:lastRenderedPageBreak/>
+              <w:t>דקות לפחות.</w:t>
             </w:r>
           </w:p>
         </w:tc>
@@ -3612,7 +3890,23 @@
           <w:b/>
           <w:bCs/>
         </w:rPr>
-        <w:t>Game Design Workshop: A Playcentric Approach to Creating Innovative Games</w:t>
+        <w:t xml:space="preserve">Game Design Workshop: A </w:t>
+      </w:r>
+      <w:proofErr w:type="spellStart"/>
+      <w:r>
+        <w:rPr>
+          <w:b/>
+          <w:bCs/>
+        </w:rPr>
+        <w:t>Playcentric</w:t>
+      </w:r>
+      <w:proofErr w:type="spellEnd"/>
+      <w:r>
+        <w:rPr>
+          <w:b/>
+          <w:bCs/>
+        </w:rPr>
+        <w:t xml:space="preserve"> Approach to Creating Innovative Games</w:t>
       </w:r>
       <w:r>
         <w:t xml:space="preserve">, Fourth Edition, by Tracy Fullerton,    </w:t>
@@ -3758,7 +4052,23 @@
           <w:b/>
           <w:bCs/>
         </w:rPr>
-        <w:t>The Art of Game Design: a Book of Lenses</w:t>
+        <w:t xml:space="preserve">The Art of Game Design: </w:t>
+      </w:r>
+      <w:proofErr w:type="gramStart"/>
+      <w:r>
+        <w:rPr>
+          <w:b/>
+          <w:bCs/>
+        </w:rPr>
+        <w:t>a</w:t>
+      </w:r>
+      <w:proofErr w:type="gramEnd"/>
+      <w:r>
+        <w:rPr>
+          <w:b/>
+          <w:bCs/>
+        </w:rPr>
+        <w:t xml:space="preserve"> Book of Lenses</w:t>
       </w:r>
       <w:r>
         <w:t xml:space="preserve"> </w:t>

</xml_diff>